<commit_message>
Arquivos de entrega para tcc atualizados
</commit_message>
<xml_diff>
--- a/5º periodo/Cibercultura/artigo - tecnologia educação.docx
+++ b/5º periodo/Cibercultura/artigo - tecnologia educação.docx
@@ -302,7 +302,27 @@
           <w:sz w:val="20"/>
           <w:szCs w:val="20"/>
         </w:rPr>
-        <w:t>Modalidade do trabalho apresentada ao Curso de Design da Faculdade Fucapi, como requisito parcial para obtenção da</w:t>
+        <w:t xml:space="preserve">Modalidade do trabalho apresentada ao Curso de Design da Faculdade </w:t>
+      </w:r>
+      <w:proofErr w:type="spellStart"/>
+      <w:r>
+        <w:rPr>
+          <w:rFonts w:ascii="Arial" w:hAnsi="Arial" w:cs="Arial"/>
+          <w:color w:val="000000" w:themeColor="text1"/>
+          <w:sz w:val="20"/>
+          <w:szCs w:val="20"/>
+        </w:rPr>
+        <w:t>Fucapi</w:t>
+      </w:r>
+      <w:proofErr w:type="spellEnd"/>
+      <w:r>
+        <w:rPr>
+          <w:rFonts w:ascii="Arial" w:hAnsi="Arial" w:cs="Arial"/>
+          <w:color w:val="000000" w:themeColor="text1"/>
+          <w:sz w:val="20"/>
+          <w:szCs w:val="20"/>
+        </w:rPr>
+        <w:t>, como requisito parcial para obtenção da</w:t>
       </w:r>
       <w:r>
         <w:rPr>
@@ -358,28 +378,38 @@
         </w:rPr>
         <w:t>Orientador</w:t>
       </w:r>
+      <w:r>
+        <w:rPr>
+          <w:rFonts w:ascii="Arial" w:hAnsi="Arial" w:cs="Arial"/>
+          <w:b/>
+          <w:color w:val="000000" w:themeColor="text1"/>
+          <w:sz w:val="20"/>
+          <w:szCs w:val="20"/>
+        </w:rPr>
+        <w:t>a:</w:t>
+      </w:r>
+      <w:r>
+        <w:rPr>
+          <w:rFonts w:ascii="Arial" w:hAnsi="Arial" w:cs="Arial"/>
+          <w:b/>
+          <w:color w:val="000000" w:themeColor="text1"/>
+          <w:sz w:val="20"/>
+          <w:szCs w:val="20"/>
+        </w:rPr>
+        <w:t xml:space="preserve"> </w:t>
+      </w:r>
+      <w:r>
+        <w:rPr>
+          <w:rFonts w:ascii="Arial" w:hAnsi="Arial" w:cs="Arial"/>
+          <w:b/>
+          <w:color w:val="000000" w:themeColor="text1"/>
+          <w:sz w:val="20"/>
+          <w:szCs w:val="20"/>
+        </w:rPr>
+        <w:t>Andresa</w:t>
+      </w:r>
       <w:bookmarkStart w:id="0" w:name="_GoBack"/>
       <w:bookmarkEnd w:id="0"/>
-      <w:r>
-        <w:rPr>
-          <w:rFonts w:ascii="Arial" w:hAnsi="Arial" w:cs="Arial"/>
-          <w:b/>
-          <w:color w:val="000000" w:themeColor="text1"/>
-          <w:sz w:val="20"/>
-          <w:szCs w:val="20"/>
-        </w:rPr>
-        <w:t xml:space="preserve">:. </w:t>
-      </w:r>
-      <w:r>
-        <w:rPr>
-          <w:rFonts w:ascii="Arial" w:hAnsi="Arial" w:cs="Arial"/>
-          <w:b/>
-          <w:color w:val="000000" w:themeColor="text1"/>
-          <w:sz w:val="20"/>
-          <w:szCs w:val="20"/>
-        </w:rPr>
-        <w:t>Sylker Teles</w:t>
-      </w:r>
     </w:p>
     <w:p>
       <w:pPr>
@@ -704,7 +734,25 @@
           <w:sz w:val="24"/>
           <w:szCs w:val="24"/>
         </w:rPr>
-        <w:t>Envolvendo a tecnologia nesse meio, os livros seriam substituídos por leitores digitais ou tablets, ampliando o compartilhamento de livros e uma série de outros fatores necessários ao aprendizado pelas mãos. O antigo quadro negro, que por um certo tempo foi trocado pelo quadro branco, depois pelo projetor, agora é um quadro totalmente digital e interativo com o público.</w:t>
+        <w:t xml:space="preserve">Envolvendo a tecnologia nesse meio, os livros seriam substituídos por leitores digitais ou </w:t>
+      </w:r>
+      <w:proofErr w:type="spellStart"/>
+      <w:r>
+        <w:rPr>
+          <w:rFonts w:ascii="Arial" w:hAnsi="Arial" w:cs="Arial"/>
+          <w:sz w:val="24"/>
+          <w:szCs w:val="24"/>
+        </w:rPr>
+        <w:t>tablets</w:t>
+      </w:r>
+      <w:proofErr w:type="spellEnd"/>
+      <w:r>
+        <w:rPr>
+          <w:rFonts w:ascii="Arial" w:hAnsi="Arial" w:cs="Arial"/>
+          <w:sz w:val="24"/>
+          <w:szCs w:val="24"/>
+        </w:rPr>
+        <w:t>, ampliando o compartilhamento de livros e uma série de outros fatores necessários ao aprendizado pelas mãos. O antigo quadro negro, que por um certo tempo foi trocado pelo quadro branco, depois pelo projetor, agora é um quadro totalmente digital e interativo com o público.</w:t>
       </w:r>
     </w:p>
     <w:p>
@@ -1037,7 +1085,43 @@
           <w:sz w:val="24"/>
           <w:szCs w:val="24"/>
         </w:rPr>
-        <w:t>As árvores de conhecimentos. São Paulo: Escuta, 1995. 188 p. (em co-autoria com Michel Authier)</w:t>
+        <w:t xml:space="preserve">As árvores de conhecimentos. São Paulo: Escuta, 1995. 188 p. (em </w:t>
+      </w:r>
+      <w:proofErr w:type="spellStart"/>
+      <w:r>
+        <w:rPr>
+          <w:rFonts w:ascii="Arial" w:hAnsi="Arial" w:cs="Arial"/>
+          <w:sz w:val="24"/>
+          <w:szCs w:val="24"/>
+        </w:rPr>
+        <w:t>co-autoria</w:t>
+      </w:r>
+      <w:proofErr w:type="spellEnd"/>
+      <w:r>
+        <w:rPr>
+          <w:rFonts w:ascii="Arial" w:hAnsi="Arial" w:cs="Arial"/>
+          <w:sz w:val="24"/>
+          <w:szCs w:val="24"/>
+        </w:rPr>
+        <w:t xml:space="preserve"> com Michel </w:t>
+      </w:r>
+      <w:proofErr w:type="spellStart"/>
+      <w:r>
+        <w:rPr>
+          <w:rFonts w:ascii="Arial" w:hAnsi="Arial" w:cs="Arial"/>
+          <w:sz w:val="24"/>
+          <w:szCs w:val="24"/>
+        </w:rPr>
+        <w:t>Authier</w:t>
+      </w:r>
+      <w:proofErr w:type="spellEnd"/>
+      <w:r>
+        <w:rPr>
+          <w:rFonts w:ascii="Arial" w:hAnsi="Arial" w:cs="Arial"/>
+          <w:sz w:val="24"/>
+          <w:szCs w:val="24"/>
+        </w:rPr>
+        <w:t>)</w:t>
       </w:r>
     </w:p>
     <w:p>
@@ -1272,13 +1356,23 @@
           <w:szCs w:val="24"/>
         </w:rPr>
       </w:pPr>
-      <w:r>
-        <w:rPr>
-          <w:rFonts w:ascii="Arial" w:hAnsi="Arial" w:cs="Arial"/>
-          <w:sz w:val="24"/>
-          <w:szCs w:val="24"/>
-        </w:rPr>
-        <w:t>Ciberdemocracia. Lisboa: Instituto Piaget, 2003. 249 p.</w:t>
+      <w:proofErr w:type="spellStart"/>
+      <w:r>
+        <w:rPr>
+          <w:rFonts w:ascii="Arial" w:hAnsi="Arial" w:cs="Arial"/>
+          <w:sz w:val="24"/>
+          <w:szCs w:val="24"/>
+        </w:rPr>
+        <w:t>Ciberdemocracia</w:t>
+      </w:r>
+      <w:proofErr w:type="spellEnd"/>
+      <w:r>
+        <w:rPr>
+          <w:rFonts w:ascii="Arial" w:hAnsi="Arial" w:cs="Arial"/>
+          <w:sz w:val="24"/>
+          <w:szCs w:val="24"/>
+        </w:rPr>
+        <w:t>. Lisboa: Instituto Piaget, 2003. 249 p.</w:t>
       </w:r>
     </w:p>
     <w:p>
@@ -1302,7 +1396,61 @@
           <w:sz w:val="24"/>
           <w:szCs w:val="24"/>
         </w:rPr>
-        <w:t>O Futuro da internet: em direção a uma ciberdemocracia planetária. São Paulo: Paulus, 2010. 258 p. (em co-autoria com André Lemos)</w:t>
+        <w:t xml:space="preserve">O Futuro da internet: em direção a uma </w:t>
+      </w:r>
+      <w:proofErr w:type="spellStart"/>
+      <w:r>
+        <w:rPr>
+          <w:rFonts w:ascii="Arial" w:hAnsi="Arial" w:cs="Arial"/>
+          <w:sz w:val="24"/>
+          <w:szCs w:val="24"/>
+        </w:rPr>
+        <w:t>ciberdemocracia</w:t>
+      </w:r>
+      <w:proofErr w:type="spellEnd"/>
+      <w:r>
+        <w:rPr>
+          <w:rFonts w:ascii="Arial" w:hAnsi="Arial" w:cs="Arial"/>
+          <w:sz w:val="24"/>
+          <w:szCs w:val="24"/>
+        </w:rPr>
+        <w:t xml:space="preserve"> planetária. São Paulo: </w:t>
+      </w:r>
+      <w:proofErr w:type="spellStart"/>
+      <w:r>
+        <w:rPr>
+          <w:rFonts w:ascii="Arial" w:hAnsi="Arial" w:cs="Arial"/>
+          <w:sz w:val="24"/>
+          <w:szCs w:val="24"/>
+        </w:rPr>
+        <w:t>Paulus</w:t>
+      </w:r>
+      <w:proofErr w:type="spellEnd"/>
+      <w:r>
+        <w:rPr>
+          <w:rFonts w:ascii="Arial" w:hAnsi="Arial" w:cs="Arial"/>
+          <w:sz w:val="24"/>
+          <w:szCs w:val="24"/>
+        </w:rPr>
+        <w:t xml:space="preserve">, 2010. 258 p. (em </w:t>
+      </w:r>
+      <w:proofErr w:type="spellStart"/>
+      <w:r>
+        <w:rPr>
+          <w:rFonts w:ascii="Arial" w:hAnsi="Arial" w:cs="Arial"/>
+          <w:sz w:val="24"/>
+          <w:szCs w:val="24"/>
+        </w:rPr>
+        <w:t>co-autoria</w:t>
+      </w:r>
+      <w:proofErr w:type="spellEnd"/>
+      <w:r>
+        <w:rPr>
+          <w:rFonts w:ascii="Arial" w:hAnsi="Arial" w:cs="Arial"/>
+          <w:sz w:val="24"/>
+          <w:szCs w:val="24"/>
+        </w:rPr>
+        <w:t xml:space="preserve"> com André Lemos)</w:t>
       </w:r>
     </w:p>
     <w:sectPr>

</xml_diff>